<commit_message>
adding a word to the file
</commit_message>
<xml_diff>
--- a/SpamEmailFilter Project Report.docx
+++ b/SpamEmailFilter Project Report.docx
@@ -62,6 +62,13 @@
         </w:rPr>
         <w:t>Semester: Fall 202</w:t>
       </w:r>
+      <w:r>
+        <w:rPr>
+          <w:rFonts w:cs="Times New Roman" w:ascii="Times New Roman" w:hAnsi="Times New Roman"/>
+          <w:sz w:val="24"/>
+        </w:rPr>
+        <w:t>0</w:t>
+      </w:r>
     </w:p>
     <w:p>
       <w:pPr>
@@ -244,14 +251,7 @@
           <w:rFonts w:cs="Times New Roman" w:ascii="Times New Roman" w:hAnsi="Times New Roman"/>
           <w:sz w:val="24"/>
         </w:rPr>
-        <w:t xml:space="preserve">fter having read the training and testing data sets, and classified them </w:t>
-      </w:r>
-      <w:r>
-        <w:rPr>
-          <w:rFonts w:cs="Times New Roman" w:ascii="Times New Roman" w:hAnsi="Times New Roman"/>
-          <w:sz w:val="24"/>
-        </w:rPr>
-        <w:t xml:space="preserve">as Spam or Ham </w:t>
+        <w:t xml:space="preserve">fter having read the training and testing data sets, and classified them as Spam or Ham </w:t>
       </w:r>
       <w:r>
         <w:rPr>
@@ -269,35 +269,7 @@
           <w:rFonts w:cs="Times New Roman" w:ascii="Times New Roman" w:hAnsi="Times New Roman"/>
           <w:sz w:val="24"/>
         </w:rPr>
-        <w:t xml:space="preserve"> the </w:t>
-      </w:r>
-      <w:r>
-        <w:rPr>
-          <w:rFonts w:cs="Times New Roman" w:ascii="Times New Roman" w:hAnsi="Times New Roman"/>
-          <w:sz w:val="24"/>
-        </w:rPr>
-        <w:t xml:space="preserve">Ham or </w:t>
-      </w:r>
-      <w:r>
-        <w:rPr>
-          <w:rFonts w:cs="Times New Roman" w:ascii="Times New Roman" w:hAnsi="Times New Roman"/>
-          <w:sz w:val="24"/>
-        </w:rPr>
-        <w:t xml:space="preserve">Spam flag, the </w:t>
-      </w:r>
-      <w:r>
-        <w:rPr>
-          <w:rFonts w:cs="Times New Roman" w:ascii="Times New Roman" w:hAnsi="Times New Roman"/>
-          <w:sz w:val="24"/>
-        </w:rPr>
-        <w:t xml:space="preserve">prior </w:t>
-      </w:r>
-      <w:r>
-        <w:rPr>
-          <w:rFonts w:cs="Times New Roman" w:ascii="Times New Roman" w:hAnsi="Times New Roman"/>
-          <w:sz w:val="24"/>
-        </w:rPr>
-        <w:t xml:space="preserve">probability of an </w:t>
+        <w:t xml:space="preserve"> the Ham or Spam flag, the prior probability of an </w:t>
       </w:r>
       <w:r>
         <w:rPr>
@@ -326,7 +298,46 @@
           <w:szCs w:val="22"/>
           <w:lang w:val="en-US" w:eastAsia="zh-CN" w:bidi="ar-SA"/>
         </w:rPr>
-        <w:t xml:space="preserve">the features of an email like the number of words and the most common word </w:t>
+        <w:t>the features of an email like the number of words and the most common word by generating a feature matrix for each email, as well as a parameterized distribution from the feature matrix for each class</w:t>
+      </w:r>
+      <w:r>
+        <w:rPr>
+          <w:rFonts w:cs="Times New Roman" w:ascii="Times New Roman" w:hAnsi="Times New Roman"/>
+          <w:sz w:val="24"/>
+        </w:rPr>
+        <w:t xml:space="preserve">. </w:t>
+      </w:r>
+    </w:p>
+    <w:p>
+      <w:pPr>
+        <w:pStyle w:val="Normal"/>
+        <w:rPr>
+          <w:rFonts w:ascii="Times New Roman" w:hAnsi="Times New Roman" w:cs="Times New Roman"/>
+          <w:sz w:val="24"/>
+        </w:rPr>
+      </w:pPr>
+      <w:r>
+        <w:rPr>
+          <w:rFonts w:cs="Times New Roman" w:ascii="Times New Roman" w:hAnsi="Times New Roman"/>
+          <w:sz w:val="24"/>
+        </w:rPr>
+        <w:t>After that, a new inference was made about an email belonging to either the Spam or Ham classes based on its features like number of words and the frequency of the most common word, considering the prior probability and the commonalities of features like the words in the dictionary.</w:t>
+      </w:r>
+    </w:p>
+    <w:p>
+      <w:pPr>
+        <w:pStyle w:val="Normal"/>
+        <w:rPr>
+          <w:rFonts w:ascii="Times New Roman" w:hAnsi="Times New Roman" w:cs="Times New Roman"/>
+          <w:sz w:val="24"/>
+        </w:rPr>
+      </w:pPr>
+      <w:r>
+        <w:rPr>
+          <w:rFonts w:cs="Times New Roman" w:ascii="Times New Roman" w:hAnsi="Times New Roman"/>
+          <w:sz w:val="24"/>
+        </w:rPr>
+        <w:t xml:space="preserve">Finally, an email was classified as either Spam or Ham depending on </w:t>
       </w:r>
       <w:r>
         <w:rPr>
@@ -337,68 +348,17 @@
           <w:szCs w:val="22"/>
           <w:lang w:val="en-US" w:eastAsia="zh-CN" w:bidi="ar-SA"/>
         </w:rPr>
-        <w:t>by generating a feature matrix for each email, as well as a parameterized distribution from the feature matrix for each class</w:t>
-      </w:r>
-      <w:r>
-        <w:rPr>
-          <w:rFonts w:cs="Times New Roman" w:ascii="Times New Roman" w:hAnsi="Times New Roman"/>
-          <w:sz w:val="24"/>
-        </w:rPr>
-        <w:t xml:space="preserve">. </w:t>
-      </w:r>
-    </w:p>
-    <w:p>
-      <w:pPr>
-        <w:pStyle w:val="Normal"/>
-        <w:rPr>
-          <w:rFonts w:ascii="Times New Roman" w:hAnsi="Times New Roman" w:cs="Times New Roman"/>
-          <w:sz w:val="24"/>
-        </w:rPr>
-      </w:pPr>
-      <w:r>
-        <w:rPr>
-          <w:rFonts w:cs="Times New Roman" w:ascii="Times New Roman" w:hAnsi="Times New Roman"/>
-          <w:sz w:val="24"/>
-        </w:rPr>
-        <w:t>A</w:t>
-      </w:r>
-      <w:r>
-        <w:rPr>
-          <w:rFonts w:cs="Times New Roman" w:ascii="Times New Roman" w:hAnsi="Times New Roman"/>
-          <w:sz w:val="24"/>
-        </w:rPr>
-        <w:t xml:space="preserve">fter that, a new inference was made about an email belonging to either the Spam or Ham classes based on its features like number of words and the frequency of the most common word, considering the prior probability and the commonalities of features </w:t>
-      </w:r>
-      <w:r>
-        <w:rPr>
-          <w:rFonts w:cs="Times New Roman" w:ascii="Times New Roman" w:hAnsi="Times New Roman"/>
-          <w:sz w:val="24"/>
-        </w:rPr>
-        <w:t>like the words in the dictionary</w:t>
-      </w:r>
-      <w:r>
-        <w:rPr>
-          <w:rFonts w:cs="Times New Roman" w:ascii="Times New Roman" w:hAnsi="Times New Roman"/>
-          <w:sz w:val="24"/>
-        </w:rPr>
-        <w:t>.</w:t>
-      </w:r>
-    </w:p>
-    <w:p>
-      <w:pPr>
-        <w:pStyle w:val="Normal"/>
-        <w:rPr>
-          <w:rFonts w:ascii="Times New Roman" w:hAnsi="Times New Roman" w:cs="Times New Roman"/>
-          <w:sz w:val="24"/>
-        </w:rPr>
-      </w:pPr>
-      <w:r>
-        <w:rPr>
-          <w:rFonts w:cs="Times New Roman" w:ascii="Times New Roman" w:hAnsi="Times New Roman"/>
-          <w:sz w:val="24"/>
-        </w:rPr>
-        <w:t xml:space="preserve">Finally, an email was classified as either Spam or Ham depending on </w:t>
-      </w:r>
+        <w:t>the highest probability of it belonging to any of the 2 classes by computing the elementwise product for both classes.</w:t>
+      </w:r>
+    </w:p>
+    <w:p>
+      <w:pPr>
+        <w:pStyle w:val="Normal"/>
+        <w:rPr>
+          <w:rFonts w:ascii="Times New Roman" w:hAnsi="Times New Roman" w:cs="Times New Roman"/>
+          <w:sz w:val="24"/>
+        </w:rPr>
+      </w:pPr>
       <w:r>
         <w:rPr>
           <w:rFonts w:eastAsia="等线" w:cs="Times New Roman" w:ascii="Times New Roman" w:hAnsi="Times New Roman" w:eastAsiaTheme="minorEastAsia"/>
@@ -408,72 +368,22 @@
           <w:szCs w:val="22"/>
           <w:lang w:val="en-US" w:eastAsia="zh-CN" w:bidi="ar-SA"/>
         </w:rPr>
-        <w:t xml:space="preserve">the highest probability of it belonging to any of the 2 classes </w:t>
-      </w:r>
-      <w:r>
-        <w:rPr>
-          <w:rFonts w:eastAsia="等线" w:cs="Times New Roman" w:ascii="Times New Roman" w:hAnsi="Times New Roman" w:eastAsiaTheme="minorEastAsia"/>
-          <w:color w:val="auto"/>
-          <w:kern w:val="0"/>
-          <w:sz w:val="24"/>
-          <w:szCs w:val="22"/>
-          <w:lang w:val="en-US" w:eastAsia="zh-CN" w:bidi="ar-SA"/>
-        </w:rPr>
-        <w:t>by computing the elementwise product for both classes</w:t>
-      </w:r>
-      <w:r>
-        <w:rPr>
-          <w:rFonts w:eastAsia="等线" w:cs="Times New Roman" w:ascii="Times New Roman" w:hAnsi="Times New Roman" w:eastAsiaTheme="minorEastAsia"/>
-          <w:color w:val="auto"/>
-          <w:kern w:val="0"/>
-          <w:sz w:val="24"/>
-          <w:szCs w:val="22"/>
-          <w:lang w:val="en-US" w:eastAsia="zh-CN" w:bidi="ar-SA"/>
-        </w:rPr>
-        <w:t>.</w:t>
-      </w:r>
-    </w:p>
-    <w:p>
-      <w:pPr>
-        <w:pStyle w:val="Normal"/>
-        <w:rPr>
-          <w:rFonts w:ascii="Times New Roman" w:hAnsi="Times New Roman" w:cs="Times New Roman"/>
-          <w:sz w:val="24"/>
-        </w:rPr>
-      </w:pPr>
-      <w:r>
-        <w:rPr>
-          <w:rFonts w:eastAsia="等线" w:cs="Times New Roman" w:ascii="Times New Roman" w:hAnsi="Times New Roman" w:eastAsiaTheme="minorEastAsia"/>
-          <w:color w:val="auto"/>
-          <w:kern w:val="0"/>
-          <w:sz w:val="24"/>
-          <w:szCs w:val="22"/>
-          <w:lang w:val="en-US" w:eastAsia="zh-CN" w:bidi="ar-SA"/>
-        </w:rPr>
-        <w:t>T</w:t>
-      </w:r>
-      <w:r>
-        <w:rPr>
-          <w:rFonts w:eastAsia="等线" w:cs="Times New Roman" w:ascii="Times New Roman" w:hAnsi="Times New Roman" w:eastAsiaTheme="minorEastAsia"/>
-          <w:color w:val="auto"/>
-          <w:kern w:val="0"/>
-          <w:sz w:val="24"/>
-          <w:szCs w:val="22"/>
-          <w:lang w:val="en-US" w:eastAsia="zh-CN" w:bidi="ar-SA"/>
-        </w:rPr>
-        <w:t>he  result is shown on the following picture:</w:t>
-      </w:r>
-    </w:p>
-    <w:p>
-      <w:pPr>
-        <w:pStyle w:val="Normal"/>
-        <w:rPr>
-          <w:rFonts w:ascii="Times New Roman" w:hAnsi="Times New Roman" w:cs="Times New Roman"/>
-          <w:sz w:val="24"/>
-        </w:rPr>
-      </w:pPr>
-      <w:r>
-        <w:rPr/>
+        <w:t>The  result is shown on the following picture:</w:t>
+      </w:r>
+    </w:p>
+    <w:p>
+      <w:pPr>
+        <w:pStyle w:val="Normal"/>
+        <w:rPr>
+          <w:rFonts w:ascii="Times New Roman" w:hAnsi="Times New Roman" w:cs="Times New Roman"/>
+          <w:sz w:val="24"/>
+        </w:rPr>
+      </w:pPr>
+      <w:r>
+        <w:rPr>
+          <w:rFonts w:cs="Times New Roman" w:ascii="Times New Roman" w:hAnsi="Times New Roman"/>
+          <w:sz w:val="24"/>
+        </w:rPr>
         <w:drawing>
           <wp:anchor behindDoc="0" distT="0" distB="0" distL="0" distR="0" simplePos="0" locked="0" layoutInCell="1" allowOverlap="1" relativeHeight="2">
             <wp:simplePos x="0" y="0"/>
@@ -629,7 +539,7 @@
       </w:pPr>
       <w:r>
         <w:rPr>
-          <w:rFonts w:eastAsia="等线" w:cs="Times New Roman" w:eastAsiaTheme="minorEastAsia" w:ascii="Times New Roman" w:hAnsi="Times New Roman"/>
+          <w:rFonts w:eastAsia="等线" w:cs="Times New Roman" w:ascii="Times New Roman" w:hAnsi="Times New Roman" w:eastAsiaTheme="minorEastAsia"/>
           <w:color w:val="auto"/>
           <w:kern w:val="0"/>
           <w:sz w:val="24"/>
@@ -781,7 +691,7 @@
           <w:lang w:val="en-US" w:eastAsia="zh-CN" w:bidi="ar-SA"/>
         </w:rPr>
         <w:tab/>
-        <w:t xml:space="preserve">In conclusion, we found that classification </w:t>
+        <w:t xml:space="preserve">In conclusion, we found that classification algorithms are heavily dependent on historical data and statistics, and one of the easiest and more straight forward </w:t>
       </w:r>
       <w:r>
         <w:rPr>
@@ -792,7 +702,7 @@
           <w:szCs w:val="22"/>
           <w:lang w:val="en-US" w:eastAsia="zh-CN" w:bidi="ar-SA"/>
         </w:rPr>
-        <w:t>algorithms</w:t>
+        <w:t xml:space="preserve">ways </w:t>
       </w:r>
       <w:r>
         <w:rPr>
@@ -803,51 +713,7 @@
           <w:szCs w:val="22"/>
           <w:lang w:val="en-US" w:eastAsia="zh-CN" w:bidi="ar-SA"/>
         </w:rPr>
-        <w:t xml:space="preserve"> are heavily dependent on </w:t>
-      </w:r>
-      <w:r>
-        <w:rPr>
-          <w:rFonts w:eastAsia="等线" w:cs="Times New Roman" w:ascii="Times New Roman" w:hAnsi="Times New Roman" w:eastAsiaTheme="minorEastAsia"/>
-          <w:color w:val="auto"/>
-          <w:kern w:val="0"/>
-          <w:sz w:val="24"/>
-          <w:szCs w:val="22"/>
-          <w:lang w:val="en-US" w:eastAsia="zh-CN" w:bidi="ar-SA"/>
-        </w:rPr>
-        <w:t xml:space="preserve">historical data </w:t>
-      </w:r>
-      <w:r>
-        <w:rPr>
-          <w:rFonts w:eastAsia="等线" w:cs="Times New Roman" w:ascii="Times New Roman" w:hAnsi="Times New Roman" w:eastAsiaTheme="minorEastAsia"/>
-          <w:color w:val="auto"/>
-          <w:kern w:val="0"/>
-          <w:sz w:val="24"/>
-          <w:szCs w:val="22"/>
-          <w:lang w:val="en-US" w:eastAsia="zh-CN" w:bidi="ar-SA"/>
-        </w:rPr>
-        <w:t>and statistics</w:t>
-      </w:r>
-      <w:r>
-        <w:rPr>
-          <w:rFonts w:eastAsia="等线" w:cs="Times New Roman" w:ascii="Times New Roman" w:hAnsi="Times New Roman" w:eastAsiaTheme="minorEastAsia"/>
-          <w:color w:val="auto"/>
-          <w:kern w:val="0"/>
-          <w:sz w:val="24"/>
-          <w:szCs w:val="22"/>
-          <w:lang w:val="en-US" w:eastAsia="zh-CN" w:bidi="ar-SA"/>
-        </w:rPr>
-        <w:t>, and one of the easiest and more stra</w:t>
-      </w:r>
-      <w:r>
-        <w:rPr>
-          <w:rFonts w:eastAsia="等线" w:cs="Times New Roman" w:ascii="Times New Roman" w:hAnsi="Times New Roman" w:eastAsiaTheme="minorEastAsia"/>
-          <w:color w:val="auto"/>
-          <w:kern w:val="0"/>
-          <w:sz w:val="24"/>
-          <w:szCs w:val="22"/>
-          <w:lang w:val="en-US" w:eastAsia="zh-CN" w:bidi="ar-SA"/>
-        </w:rPr>
-        <w:t xml:space="preserve">ight forward to conduct classification analysis is to implement a Multinomial Naive Bayes algorithm. </w:t>
+        <w:t xml:space="preserve">to conduct classification analysis is to implement a Multinomial Naive Bayes algorithm. </w:t>
       </w:r>
     </w:p>
     <w:p>
@@ -892,7 +758,7 @@
         <w:docPartGallery w:val="Page Numbers (Bottom of Page)"/>
         <w:docPartUnique w:val="true"/>
       </w:docPartObj>
-      <w:id w:val="2130138056"/>
+      <w:id w:val="906123044"/>
     </w:sdtPr>
     <w:sdtContent>
       <w:p>

</xml_diff>